<commit_message>
logger for document generation
</commit_message>
<xml_diff>
--- a/src/main/resources/templates/out/outOffer.docx
+++ b/src/main/resources/templates/out/outOffer.docx
@@ -2,7 +2,7 @@
 <file path=word/document.xml><?xml version="1.0" encoding="utf-8"?>
 <w:document xmlns:w="http://schemas.openxmlformats.org/wordprocessingml/2006/main" xmlns:m="http://schemas.openxmlformats.org/officeDocument/2006/math" xmlns:w14="http://schemas.microsoft.com/office/word/2010/wordml" xmlns:r="http://schemas.openxmlformats.org/officeDocument/2006/relationships" xmlns:wp="http://schemas.openxmlformats.org/drawingml/2006/wordprocessingDrawing" xmlns:a="http://schemas.openxmlformats.org/drawingml/2006/main" xmlns:wp14="http://schemas.microsoft.com/office/word/2010/wordprocessingDrawing" xmlns:w15="http://schemas.microsoft.com/office/word/2012/wordml" xmlns:mc="http://schemas.openxmlformats.org/markup-compatibility/2006" xmlns:a14="http://schemas.microsoft.com/office/drawing/2010/main" xmlns:sl="http://schemas.openxmlformats.org/schemaLibrary/2006/main" xmlns:wne="http://schemas.microsoft.com/office/word/2006/wordml" xmlns:c="http://schemas.openxmlformats.org/drawingml/2006/chart" xmlns:cdr="http://schemas.openxmlformats.org/drawingml/2006/chartDrawing" xmlns:c14="http://schemas.microsoft.com/office/drawing/2007/8/2/chart" xmlns:dgm="http://schemas.openxmlformats.org/drawingml/2006/diagram" xmlns:pic="http://schemas.openxmlformats.org/drawingml/2006/picture" xmlns:xdr="http://schemas.openxmlformats.org/drawingml/2006/spreadsheetDrawing" xmlns:dsp="http://schemas.microsoft.com/office/drawing/2008/diagram" xmlns:xvml="urn:schemas-microsoft-com:office:excel" xmlns:o="urn:schemas-microsoft-com:office:office" xmlns:v="urn:schemas-microsoft-com:vml" xmlns:w10="urn:schemas-microsoft-com:office:word" xmlns:pvml="urn:schemas-microsoft-com:office:powerpoint" xmlns:cppr="http://schemas.microsoft.com/office/2006/coverPageProps" xmlns:odx="http://opendope.org/xpaths" xmlns:odc="http://opendope.org/conditions" xmlns:odq="http://opendope.org/questions" xmlns:oda="http://opendope.org/answers" xmlns:odi="http://opendope.org/components" xmlns:odgm="http://opendope.org/SmartArt/DataHierarchy" xmlns:b="http://schemas.openxmlformats.org/officeDocument/2006/bibliography" xmlns:msink="http://schemas.microsoft.com/ink/2010/main" xmlns:cdr14="http://schemas.microsoft.com/office/drawing/2010/chartDrawing" xmlns:c15="http://schemas.microsoft.com/office/drawing/2012/chart" xmlns:cs="http://schemas.microsoft.com/office/drawing/2012/chartStyle" xmlns:ns38="http://www.w3.org/1998/Math/MathML" xmlns:ns39="http://www.w3.org/2003/InkML" xmlns:a13cmd="http://schemas.microsoft.com/office/drawing/2013/main/command" xmlns:cx="http://schemas.microsoft.com/office/drawing/2014/chartex" xmlns:c16="http://schemas.microsoft.com/office/drawing/2014/chart" xmlns:dgm1611="http://schemas.microsoft.com/office/drawing/2016/11/diagram" xmlns:c173="http://schemas.microsoft.com/office/drawing/2017/03/chart" xmlns:am3d="http://schemas.microsoft.com/office/drawing/2017/model3d" xmlns:an18="http://schemas.microsoft.com/office/drawing/2018/animation" xmlns:anam3d="http://schemas.microsoft.com/office/drawing/2018/animation/model3d" xmlns:iact="http://schemas.microsoft.com/office/powerpoint/2014/inkAction" xmlns:thm15="http://schemas.microsoft.com/office/thememl/2012/main" xmlns:wps="http://schemas.microsoft.com/office/word/2010/wordprocessingShape" xmlns:wpc="http://schemas.microsoft.com/office/word/2010/wordprocessingCanvas" xmlns:wpg="http://schemas.microsoft.com/office/word/2010/wordprocessingGroup" xmlns:w16se="http://schemas.microsoft.com/office/word/2015/wordml/symex" xmlns:w16cid="http://schemas.microsoft.com/office/word/2016/wordml/cid" xmlns:wetp="http://schemas.microsoft.com/office/webextensions/taskpanes/2010/11" xmlns:we="http://schemas.microsoft.com/office/webextensions/webextension/2010/11" xmlns:comp="http://schemas.openxmlformats.org/drawingml/2006/compatibility" xmlns:lc="http://schemas.openxmlformats.org/drawingml/2006/lockedCanvas" xmlns:dgm14="http://schemas.microsoft.com/office/drawing/2010/diagram" xmlns:a15="http://schemas.microsoft.com/office/drawing/2012/main" xmlns:pic14="http://schemas.microsoft.com/office/drawing/2010/picture" xmlns:c16ac="http://schemas.microsoft.com/office/drawing/2014/chart/ac" xmlns:a16="http://schemas.microsoft.com/office/drawing/2014/main" xmlns:a1611="http://schemas.microsoft.com/office/drawing/2016/11/main" xmlns:dgm1612="http://schemas.microsoft.com/office/drawing/2016/12/diagram" xmlns:a16svg="http://schemas.microsoft.com/office/drawing/2016/SVG/main" xmlns:adec="http://schemas.microsoft.com/office/drawing/2017/decorative" xmlns:a18hc="http://schemas.microsoft.com/office/drawing/2018/hyperlinkcolor" xmlns:wp15="http://schemas.microsoft.com/office/word/2012/wordprocessingDrawing" mc:Ignorable="w14 w15 wp14">
   <w:body>
-    <!-- Modified by docx4j 11.4.9 (Apache licensed) using REFERENCE JAXB in Eclipse Adoptium Java 17.0.5 on Windows 11 -->
+    <!-- Modified by docx4j 11.4.9 (Apache licensed) using REFERENCE JAXB in Oracle Java 17 on Windows 10 -->
     <w:p>
       <w:pPr>
         <w:pStyle w:val="berschrift1"/>
@@ -36,7 +36,7 @@
           <w:sz w:val="28"/>
           <w:szCs w:val="28"/>
         </w:rPr>
-        <w:t xml:space="preserve">Offerte</w:t>
+        <w:t xml:space="preserve">Vertrag</w:t>
       </w:r>
       <w:proofErr w:type="spellStart"/>
       <w:proofErr w:type="spellEnd"/>
@@ -346,7 +346,7 @@
                 <w:szCs w:val="19"/>
                 <w:shd w:val="clear" w:color="auto" w:fill="FFFFFF"/>
               </w:rPr>
-              <w:t xml:space="preserve">Silvan Aebi</w:t>
+              <w:t xml:space="preserve">Reto Affolter</w:t>
             </w:r>
           </w:p>
           <w:p>
@@ -377,7 +377,7 @@
                 <w:szCs w:val="19"/>
                 <w:shd w:val="clear" w:color="auto" w:fill="FFFFFF"/>
               </w:rPr>
-              <w:t xml:space="preserve">Hauptstrasse 121</w:t>
+              <w:t xml:space="preserve">Hüseliring 12</w:t>
             </w:r>
             <w:proofErr w:type="spellStart"/>
             <w:proofErr w:type="spellEnd"/>
@@ -453,7 +453,7 @@
                 <w:szCs w:val="19"/>
                 <w:shd w:val="clear" w:color="auto" w:fill="FFFFFF"/>
               </w:rPr>
-              <w:t xml:space="preserve">+41 79 138 59 23</w:t>
+              <w:t xml:space="preserve">+41 79 210 19 46</w:t>
             </w:r>
           </w:p>
           <w:p>
@@ -484,7 +484,7 @@
                 <w:szCs w:val="19"/>
                 <w:shd w:val="clear" w:color="auto" w:fill="FFFFFF"/>
               </w:rPr>
-              <w:t xml:space="preserve">silvan.aebi@hotmail.com</w:t>
+              <w:t xml:space="preserve">mraffolter@bluewin.ch</w:t>
             </w:r>
             <w:proofErr w:type="spellStart"/>
             <w:proofErr w:type="spellEnd"/>
@@ -692,7 +692,7 @@
                 <w:szCs w:val="19"/>
                 <w:shd w:val="clear" w:color="auto" w:fill="FFFFFF"/>
               </w:rPr>
-              <w:t xml:space="preserve">[1006]</w:t>
+              <w:t xml:space="preserve">[13]</w:t>
             </w:r>
             <w:proofErr w:type="spellStart"/>
             <w:proofErr w:type="spellEnd"/>
@@ -973,7 +973,7 @@
                 <w:szCs w:val="19"/>
                 <w:shd w:val="clear" w:color="auto" w:fill="FFFFFF"/>
               </w:rPr>
-              <w:t xml:space="preserve">01.10.2023</w:t>
+              <w:t xml:space="preserve">01.09.2019</w:t>
             </w:r>
             <w:proofErr w:type="spellStart"/>
             <w:proofErr w:type="spellEnd"/>
@@ -1038,7 +1038,7 @@
                 <w:szCs w:val="19"/>
                 <w:shd w:val="clear" w:color="auto" w:fill="FFFFFF"/>
               </w:rPr>
-              <w:t xml:space="preserve">3</w:t>
+              <w:t xml:space="preserve">6</w:t>
             </w:r>
             <w:proofErr w:type="spellStart"/>
             <w:proofErr w:type="spellEnd"/>
@@ -1097,7 +1097,7 @@
                 <w:szCs w:val="19"/>
                 <w:shd w:val="clear" w:color="auto" w:fill="FFFFFF"/>
               </w:rPr>
-              <w:t xml:space="preserve">31.03.2024</w:t>
+              <w:t xml:space="preserve">29.02.2020</w:t>
             </w:r>
             <w:proofErr w:type="spellStart"/>
             <w:proofErr w:type="spellEnd"/>
@@ -1170,118 +1170,6 @@
                 <v:rect style="width:0;height:1.5pt" id="_x0000_i1027" o:hr="t" o:hrstd="t" o:hralign="center" stroked="f" fillcolor="#a0a0a0"/>
               </w:pict>
             </w:r>
-          </w:p>
-          <w:p>
-            <w:pPr>
-              <w:rPr>
-                <w:rFonts w:ascii="Arial" w:hAnsi="Arial" w:cs="Arial"/>
-                <w:sz w:val="6"/>
-                <w:szCs w:val="6"/>
-              </w:rPr>
-            </w:pPr>
-          </w:p>
-          <w:tbl>
-            <w:tblPr>
-              <w:tblStyle w:val="Tabellenraster"/>
-              <w:tblW w:w="0" w:type="auto"/>
-              <w:tblBorders>
-                <w:top w:val="none" w:color="auto" w:sz="0" w:space="0"/>
-                <w:left w:val="none" w:color="auto" w:sz="0" w:space="0"/>
-                <w:bottom w:val="none" w:color="auto" w:sz="0" w:space="0"/>
-                <w:right w:val="none" w:color="auto" w:sz="0" w:space="0"/>
-                <w:insideH w:val="none" w:color="auto" w:sz="0" w:space="0"/>
-                <w:insideV w:val="none" w:color="auto" w:sz="0" w:space="0"/>
-              </w:tblBorders>
-              <w:tblLook w:firstRow="1" w:lastRow="0" w:firstColumn="1" w:lastColumn="0" w:noHBand="0" w:noVBand="1" w:val="04A0"/>
-            </w:tblPr>
-            <w:tblGrid>
-              <w:gridCol w:w="8850"/>
-            </w:tblGrid>
-          </w:tbl>
-          <w:p>
-            <w:pPr>
-              <w:rPr>
-                <w:rFonts w:ascii="Arial" w:hAnsi="Arial" w:cs="Arial"/>
-                <w:sz w:val="10"/>
-                <w:szCs w:val="10"/>
-              </w:rPr>
-            </w:pPr>
-          </w:p>
-        </w:tc>
-      </w:tr>
-      <w:tr>
-        <w:tc>
-          <w:tcPr>
-            <w:tcW w:w="9066" w:type="dxa"/>
-            <w:gridSpan w:val="2"/>
-          </w:tcPr>
-          <w:p>
-            <w:pPr>
-              <w:rPr>
-                <w:rFonts w:ascii="Arial" w:hAnsi="Arial" w:cs="Arial"/>
-                <w:b/>
-                <w:bCs/>
-                <w:color w:val="333333"/>
-                <w:sz w:val="6"/>
-                <w:szCs w:val="6"/>
-              </w:rPr>
-            </w:pPr>
-          </w:p>
-          <w:p>
-            <w:pPr>
-              <w:rPr>
-                <w:rFonts w:ascii="Arial" w:hAnsi="Arial" w:cs="Arial"/>
-                <w:sz w:val="6"/>
-                <w:szCs w:val="6"/>
-              </w:rPr>
-            </w:pPr>
-          </w:p>
-          <w:tbl>
-            <w:tblPr>
-              <w:tblStyle w:val="Tabellenraster"/>
-              <w:tblW w:w="0" w:type="auto"/>
-              <w:tblBorders>
-                <w:top w:val="none" w:color="auto" w:sz="0" w:space="0"/>
-                <w:left w:val="none" w:color="auto" w:sz="0" w:space="0"/>
-                <w:bottom w:val="none" w:color="auto" w:sz="0" w:space="0"/>
-                <w:right w:val="none" w:color="auto" w:sz="0" w:space="0"/>
-                <w:insideH w:val="none" w:color="auto" w:sz="0" w:space="0"/>
-                <w:insideV w:val="none" w:color="auto" w:sz="0" w:space="0"/>
-              </w:tblBorders>
-              <w:tblLook w:firstRow="1" w:lastRow="0" w:firstColumn="1" w:lastColumn="0" w:noHBand="0" w:noVBand="1" w:val="04A0"/>
-            </w:tblPr>
-            <w:tblGrid>
-              <w:gridCol w:w="8850"/>
-            </w:tblGrid>
-          </w:tbl>
-          <w:p>
-            <w:pPr>
-              <w:rPr>
-                <w:rFonts w:ascii="Arial" w:hAnsi="Arial" w:cs="Arial"/>
-                <w:sz w:val="10"/>
-                <w:szCs w:val="10"/>
-              </w:rPr>
-            </w:pPr>
-          </w:p>
-        </w:tc>
-      </w:tr>
-      <w:tr>
-        <w:tc>
-          <w:tcPr>
-            <w:tcW w:w="9066" w:type="dxa"/>
-            <w:gridSpan w:val="2"/>
-          </w:tcPr>
-          <w:p>
-            <w:pPr>
-              <w:rPr>
-                <w:rFonts w:ascii="Arial" w:hAnsi="Arial" w:cs="Arial"/>
-                <w:b/>
-                <w:bCs/>
-                <w:color w:val="333333"/>
-                <w:sz w:val="6"/>
-                <w:szCs w:val="6"/>
-              </w:rPr>
-            </w:pPr>
           </w:p>
           <w:p>
             <w:pPr>
@@ -1380,7 +1268,7 @@
                       <w:szCs w:val="19"/>
                       <w:shd w:val="clear" w:color="auto" w:fill="FFFFFF"/>
                     </w:rPr>
-                    <w:t xml:space="preserve">Briefkasten</w:t>
+                    <w:t xml:space="preserve">Basisbox</w:t>
                   </w:r>
                   <w:proofErr w:type="spellStart"/>
                   <w:proofErr w:type="spellEnd"/>
@@ -1414,7 +1302,7 @@
                       <w:szCs w:val="19"/>
                       <w:shd w:val="clear" w:color="auto" w:fill="FFFFFF"/>
                     </w:rPr>
-                    <w:t xml:space="preserve">1006</w:t>
+                    <w:t xml:space="preserve">13</w:t>
                   </w:r>
                   <w:proofErr w:type="spellStart"/>
                   <w:proofErr w:type="spellEnd"/>
@@ -1489,7 +1377,7 @@
                             <w:szCs w:val="19"/>
                             <w:shd w:val="clear" w:color="auto" w:fill="FFFFFF"/>
                           </w:rPr>
-                          <w:t xml:space="preserve">Briefkasten</w:t>
+                          <w:t xml:space="preserve">Basisbox</w:t>
                         </w:r>
                         <w:proofErr w:type="spellStart"/>
                         <w:proofErr w:type="spellEnd"/>
@@ -1511,7 +1399,7 @@
                             <w:szCs w:val="19"/>
                             <w:shd w:val="clear" w:color="auto" w:fill="FFFFFF"/>
                           </w:rPr>
-                          <w:t xml:space="preserve">300 x 290 x (T)380mm</w:t>
+                          <w:t xml:space="preserve">L 7.12 m x B 3.52 m x H 4.2 m (25.06 m2)</w:t>
                         </w:r>
                         <w:proofErr w:type="spellStart"/>
                         <w:proofErr w:type="spellEnd"/>
@@ -1591,7 +1479,285 @@
                             <w:szCs w:val="19"/>
                             <w:shd w:val="clear" w:color="auto" w:fill="FFFFFF"/>
                           </w:rPr>
-                          <w:t xml:space="preserve">15.00</w:t>
+                          <w:t xml:space="preserve">273.00</w:t>
+                        </w:r>
+                        <w:proofErr w:type="spellStart"/>
+                        <w:proofErr w:type="spellEnd"/>
+                        <w:r>
+                          <w:rPr>
+                            <w:rFonts w:ascii="Arial" w:hAnsi="Arial" w:cs="Arial"/>
+                            <w:color w:val="333333"/>
+                            <w:sz w:val="19"/>
+                            <w:szCs w:val="19"/>
+                            <w:shd w:val="clear" w:color="auto" w:fill="FFFFFF"/>
+                          </w:rPr>
+                          <w:t xml:space="preserve"/>
+                        </w:r>
+                      </w:p>
+                    </w:tc>
+                  </w:tr>
+                  <w:tr>
+                    <w:trPr>
+                      <w:cantSplit/>
+                    </w:trPr>
+                    <w:tc>
+                      <w:tcPr>
+                        <w:tcW w:w="693" w:type="dxa"/>
+                      </w:tcPr>
+                      <w:p>
+                        <w:pPr>
+                          <w:jc w:val="right"/>
+                          <w:rPr>
+                            <w:rFonts w:ascii="Arial" w:hAnsi="Arial" w:cs="Arial"/>
+                            <w:color w:val="333333"/>
+                            <w:sz w:val="18"/>
+                            <w:szCs w:val="18"/>
+                            <w:shd w:val="clear" w:color="auto" w:fill="FFFFFF"/>
+                          </w:rPr>
+                        </w:pPr>
+                      </w:p>
+                    </w:tc>
+                    <w:tc>
+                      <w:tcPr>
+                        <w:tcW w:w="3306" w:type="dxa"/>
+                      </w:tcPr>
+                      <w:p>
+                        <w:pPr>
+                          <w:jc w:val="right"/>
+                          <w:rPr>
+                            <w:rFonts w:ascii="Arial" w:hAnsi="Arial" w:cs="Arial"/>
+                            <w:color w:val="333333"/>
+                            <w:sz w:val="18"/>
+                            <w:szCs w:val="18"/>
+                            <w:shd w:val="clear" w:color="auto" w:fill="FFFFFF"/>
+                          </w:rPr>
+                        </w:pPr>
+                        <w:r>
+                          <w:rPr>
+                            <w:rFonts w:ascii="Arial" w:hAnsi="Arial" w:cs="Arial"/>
+                            <w:color w:val="333333"/>
+                            <w:sz w:val="19"/>
+                            <w:szCs w:val="19"/>
+                            <w:shd w:val="clear" w:color="auto" w:fill="FFFFFF"/>
+                          </w:rPr>
+                          <w:t>Nebenkosten</w:t>
+                        </w:r>
+                        <w:r>
+                          <w:rPr>
+                            <w:rFonts w:ascii="Arial" w:hAnsi="Arial" w:cs="Arial"/>
+                            <w:color w:val="333333"/>
+                            <w:sz w:val="19"/>
+                            <w:szCs w:val="19"/>
+                            <w:shd w:val="clear" w:color="auto" w:fill="FFFFFF"/>
+                          </w:rPr>
+                          <w:t xml:space="preserve"> </w:t>
+                        </w:r>
+                        <w:r>
+                          <w:rPr>
+                            <w:rFonts w:ascii="Arial" w:hAnsi="Arial" w:cs="Arial"/>
+                            <w:color w:val="333333"/>
+                            <w:sz w:val="18"/>
+                            <w:szCs w:val="18"/>
+                            <w:shd w:val="clear" w:color="auto" w:fill="FFFFFF"/>
+                          </w:rPr>
+                          <w:t>(</w:t>
+                        </w:r>
+                        <w:r>
+                          <w:rPr>
+                            <w:rFonts w:ascii="Arial" w:hAnsi="Arial" w:cs="Arial"/>
+                            <w:color w:val="333333"/>
+                            <w:sz w:val="18"/>
+                            <w:szCs w:val="18"/>
+                            <w:shd w:val="clear" w:color="auto" w:fill="FFFFFF"/>
+                          </w:rPr>
+                          <w:t>F</w:t>
+                        </w:r>
+                        <w:r>
+                          <w:rPr>
+                            <w:rFonts w:ascii="Arial" w:hAnsi="Arial" w:cs="Arial"/>
+                            <w:color w:val="333333"/>
+                            <w:sz w:val="18"/>
+                            <w:szCs w:val="18"/>
+                            <w:shd w:val="clear" w:color="auto" w:fill="FFFFFF"/>
+                          </w:rPr>
+                          <w:t>ür Reinigung, Hauswartung)</w:t>
+                        </w:r>
+                        <w:r>
+                          <w:rPr>
+                            <w:rFonts w:ascii="Arial" w:hAnsi="Arial" w:cs="Arial"/>
+                            <w:color w:val="333333"/>
+                            <w:sz w:val="18"/>
+                            <w:szCs w:val="18"/>
+                            <w:shd w:val="clear" w:color="auto" w:fill="FFFFFF"/>
+                          </w:rPr>
+                          <w:t>:</w:t>
+                        </w:r>
+                      </w:p>
+                    </w:tc>
+                    <w:tc>
+                      <w:tcPr>
+                        <w:tcW w:w="1178" w:type="dxa"/>
+                      </w:tcPr>
+                      <w:p>
+                        <w:pPr>
+                          <w:ind w:right="-10"/>
+                          <w:jc w:val="center"/>
+                          <w:rPr>
+                            <w:rFonts w:ascii="Arial" w:hAnsi="Arial" w:cs="Arial"/>
+                            <w:color w:val="333333"/>
+                            <w:sz w:val="19"/>
+                            <w:szCs w:val="19"/>
+                            <w:shd w:val="clear" w:color="auto" w:fill="FFFFFF"/>
+                          </w:rPr>
+                        </w:pPr>
+                        <w:r>
+                          <w:rPr>
+                            <w:rFonts w:ascii="Arial" w:hAnsi="Arial" w:cs="Arial"/>
+                            <w:color w:val="333333"/>
+                            <w:sz w:val="19"/>
+                            <w:szCs w:val="19"/>
+                            <w:shd w:val="clear" w:color="auto" w:fill="FFFFFF"/>
+                          </w:rPr>
+                          <w:t xml:space="preserve"/>
+                        </w:r>
+                        <w:r>
+                          <w:rPr>
+                            <w:rFonts w:ascii="Arial" w:hAnsi="Arial" w:cs="Arial"/>
+                            <w:color w:val="333333"/>
+                            <w:sz w:val="19"/>
+                            <w:szCs w:val="19"/>
+                            <w:shd w:val="clear" w:color="auto" w:fill="FFFFFF"/>
+                          </w:rPr>
+                          <w:t xml:space="preserve">Ja</w:t>
+                        </w:r>
+                        <w:proofErr w:type="spellStart"/>
+                        <w:proofErr w:type="spellEnd"/>
+                        <w:r>
+                          <w:rPr>
+                            <w:rFonts w:ascii="Arial" w:hAnsi="Arial" w:cs="Arial"/>
+                            <w:color w:val="333333"/>
+                            <w:sz w:val="19"/>
+                            <w:szCs w:val="19"/>
+                            <w:shd w:val="clear" w:color="auto" w:fill="FFFFFF"/>
+                          </w:rPr>
+                          <w:br/>
+                        </w:r>
+                        <w:proofErr w:type="spellStart"/>
+                        <w:proofErr w:type="spellEnd"/>
+                        <w:r>
+                          <w:rPr>
+                            <w:rFonts w:ascii="Arial" w:hAnsi="Arial" w:cs="Arial"/>
+                            <w:color w:val="333333"/>
+                            <w:sz w:val="19"/>
+                            <w:szCs w:val="19"/>
+                            <w:shd w:val="clear" w:color="auto" w:fill="FFFFFF"/>
+                          </w:rPr>
+                          <w:t xml:space="preserve"/>
+                        </w:r>
+                      </w:p>
+                    </w:tc>
+                    <w:tc>
+                      <w:tcPr>
+                        <w:tcW w:w="1643" w:type="dxa"/>
+                      </w:tcPr>
+                      <w:p>
+                        <w:pPr>
+                          <w:ind w:left="-65"/>
+                          <w:jc w:val="right"/>
+                          <w:rPr>
+                            <w:rFonts w:ascii="Arial" w:hAnsi="Arial" w:cs="Arial"/>
+                            <w:color w:val="333333"/>
+                            <w:sz w:val="19"/>
+                            <w:szCs w:val="19"/>
+                            <w:shd w:val="clear" w:color="auto" w:fill="FFFFFF"/>
+                          </w:rPr>
+                        </w:pPr>
+                        <w:r>
+                          <w:rPr>
+                            <w:rFonts w:ascii="Arial" w:hAnsi="Arial" w:cs="Arial"/>
+                            <w:color w:val="333333"/>
+                            <w:sz w:val="19"/>
+                            <w:szCs w:val="19"/>
+                            <w:shd w:val="clear" w:color="auto" w:fill="FFFFFF"/>
+                          </w:rPr>
+                          <w:t>pauschal</w:t>
+                        </w:r>
+                      </w:p>
+                    </w:tc>
+                    <w:tc>
+                      <w:tcPr>
+                        <w:tcW w:w="449" w:type="dxa"/>
+                      </w:tcPr>
+                      <w:p>
+                        <w:pPr>
+                          <w:jc w:val="right"/>
+                          <w:rPr>
+                            <w:rFonts w:ascii="Arial" w:hAnsi="Arial" w:cs="Arial"/>
+                            <w:color w:val="333333"/>
+                            <w:sz w:val="19"/>
+                            <w:szCs w:val="19"/>
+                            <w:shd w:val="clear" w:color="auto" w:fill="FFFFFF"/>
+                          </w:rPr>
+                        </w:pPr>
+                        <w:r>
+                          <w:rPr>
+                            <w:rFonts w:ascii="Arial" w:hAnsi="Arial" w:cs="Arial"/>
+                            <w:color w:val="333333"/>
+                            <w:sz w:val="19"/>
+                            <w:szCs w:val="19"/>
+                            <w:shd w:val="clear" w:color="auto" w:fill="FFFFFF"/>
+                          </w:rPr>
+                          <w:t>Fr.</w:t>
+                        </w:r>
+                      </w:p>
+                    </w:tc>
+                    <w:tc>
+                      <w:tcPr>
+                        <w:tcW w:w="1365" w:type="dxa"/>
+                        <w:gridSpan w:val="2"/>
+                      </w:tcPr>
+                      <w:p>
+                        <w:pPr>
+                          <w:jc w:val="right"/>
+                          <w:rPr>
+                            <w:rFonts w:ascii="Arial" w:hAnsi="Arial" w:cs="Arial"/>
+                            <w:color w:val="333333"/>
+                            <w:sz w:val="19"/>
+                            <w:szCs w:val="19"/>
+                            <w:shd w:val="clear" w:color="auto" w:fill="FFFFFF"/>
+                          </w:rPr>
+                        </w:pPr>
+                        <w:r>
+                          <w:rPr>
+                            <w:rFonts w:ascii="Arial" w:hAnsi="Arial" w:cs="Arial"/>
+                            <w:color w:val="333333"/>
+                            <w:sz w:val="19"/>
+                            <w:szCs w:val="19"/>
+                            <w:shd w:val="clear" w:color="auto" w:fill="FFFFFF"/>
+                          </w:rPr>
+                          <w:t xml:space="preserve"/>
+                        </w:r>
+                        <w:r>
+                          <w:rPr>
+                            <w:rFonts w:ascii="Arial" w:hAnsi="Arial" w:cs="Arial"/>
+                            <w:color w:val="333333"/>
+                            <w:sz w:val="19"/>
+                            <w:szCs w:val="19"/>
+                            <w:shd w:val="clear" w:color="auto" w:fill="FFFFFF"/>
+                          </w:rPr>
+                          <w:t xml:space="preserve">9.25</w:t>
+                        </w:r>
+                        <w:proofErr w:type="spellStart"/>
+                        <w:proofErr w:type="spellEnd"/>
+                        <w:r>
+                          <w:rPr>
+                            <w:rFonts w:ascii="Arial" w:hAnsi="Arial" w:cs="Arial"/>
+                            <w:color w:val="333333"/>
+                            <w:sz w:val="19"/>
+                            <w:szCs w:val="19"/>
+                            <w:shd w:val="clear" w:color="auto" w:fill="FFFFFF"/>
+                          </w:rPr>
+                          <w:br/>
                         </w:r>
                         <w:proofErr w:type="spellStart"/>
                         <w:proofErr w:type="spellEnd"/>
@@ -1645,6 +1811,1101 @@
                             <w:shd w:val="clear" w:color="auto" w:fill="FFFFFF"/>
                           </w:rPr>
                         </w:pPr>
+                        <w:r>
+                          <w:rPr>
+                            <w:rFonts w:ascii="Arial" w:hAnsi="Arial" w:cs="Arial"/>
+                            <w:color w:val="333333"/>
+                            <w:sz w:val="19"/>
+                            <w:szCs w:val="19"/>
+                            <w:shd w:val="clear" w:color="auto" w:fill="FFFFFF"/>
+                          </w:rPr>
+                          <w:t>Strom:</w:t>
+                        </w:r>
+                      </w:p>
+                    </w:tc>
+                    <w:tc>
+                      <w:tcPr>
+                        <w:tcW w:w="1178" w:type="dxa"/>
+                      </w:tcPr>
+                      <w:p>
+                        <w:pPr>
+                          <w:jc w:val="center"/>
+                          <w:rPr>
+                            <w:rFonts w:ascii="Arial" w:hAnsi="Arial" w:cs="Arial"/>
+                            <w:color w:val="333333"/>
+                            <w:sz w:val="19"/>
+                            <w:szCs w:val="19"/>
+                            <w:shd w:val="clear" w:color="auto" w:fill="FFFFFF"/>
+                          </w:rPr>
+                        </w:pPr>
+                        <w:r>
+                          <w:rPr>
+                            <w:rFonts w:ascii="Arial" w:hAnsi="Arial" w:cs="Arial"/>
+                            <w:color w:val="333333"/>
+                            <w:sz w:val="19"/>
+                            <w:szCs w:val="19"/>
+                            <w:shd w:val="clear" w:color="auto" w:fill="FFFFFF"/>
+                          </w:rPr>
+                          <w:t xml:space="preserve"/>
+                        </w:r>
+                        <w:r>
+                          <w:rPr>
+                            <w:rFonts w:ascii="Arial" w:hAnsi="Arial" w:cs="Arial"/>
+                            <w:color w:val="333333"/>
+                            <w:sz w:val="19"/>
+                            <w:szCs w:val="19"/>
+                            <w:shd w:val="clear" w:color="auto" w:fill="FFFFFF"/>
+                          </w:rPr>
+                          <w:t xml:space="preserve">Ja</w:t>
+                        </w:r>
+                        <w:proofErr w:type="spellStart"/>
+                        <w:proofErr w:type="spellEnd"/>
+                        <w:r>
+                          <w:rPr>
+                            <w:rFonts w:ascii="Arial" w:hAnsi="Arial" w:cs="Arial"/>
+                            <w:color w:val="333333"/>
+                            <w:sz w:val="19"/>
+                            <w:szCs w:val="19"/>
+                            <w:shd w:val="clear" w:color="auto" w:fill="FFFFFF"/>
+                          </w:rPr>
+                          <w:br/>
+                        </w:r>
+                        <w:proofErr w:type="spellStart"/>
+                        <w:proofErr w:type="spellEnd"/>
+                        <w:r>
+                          <w:rPr>
+                            <w:rFonts w:ascii="Arial" w:hAnsi="Arial" w:cs="Arial"/>
+                            <w:color w:val="333333"/>
+                            <w:sz w:val="19"/>
+                            <w:szCs w:val="19"/>
+                            <w:shd w:val="clear" w:color="auto" w:fill="FFFFFF"/>
+                          </w:rPr>
+                          <w:t xml:space="preserve"/>
+                        </w:r>
+                      </w:p>
+                    </w:tc>
+                    <w:tc>
+                      <w:tcPr>
+                        <w:tcW w:w="1643" w:type="dxa"/>
+                      </w:tcPr>
+                      <w:p>
+                        <w:pPr>
+                          <w:jc w:val="right"/>
+                          <w:rPr>
+                            <w:rFonts w:ascii="Arial" w:hAnsi="Arial" w:cs="Arial"/>
+                            <w:color w:val="333333"/>
+                            <w:sz w:val="19"/>
+                            <w:szCs w:val="19"/>
+                            <w:shd w:val="clear" w:color="auto" w:fill="FFFFFF"/>
+                          </w:rPr>
+                        </w:pPr>
+                        <w:r>
+                          <w:rPr>
+                            <w:rFonts w:ascii="Arial" w:hAnsi="Arial" w:cs="Arial"/>
+                            <w:color w:val="333333"/>
+                            <w:sz w:val="12"/>
+                            <w:szCs w:val="12"/>
+                            <w:shd w:val="clear" w:color="auto" w:fill="FFFFFF"/>
+                          </w:rPr>
+                          <w:t xml:space="preserve"/>
+                        </w:r>
+                        <w:r>
+                          <w:rPr>
+                            <w:rFonts w:ascii="Arial" w:hAnsi="Arial" w:cs="Arial"/>
+                            <w:color w:val="333333"/>
+                            <w:sz w:val="12"/>
+                            <w:szCs w:val="12"/>
+                            <w:shd w:val="clear" w:color="auto" w:fill="FFFFFF"/>
+                          </w:rPr>
+                          <w:t xml:space="preserve">akonto</w:t>
+                        </w:r>
+                        <w:proofErr w:type="spellStart"/>
+                        <w:proofErr w:type="spellEnd"/>
+                        <w:proofErr w:type="spellStart"/>
+                        <w:proofErr w:type="spellEnd"/>
+                        <w:r>
+                          <w:rPr>
+                            <w:rFonts w:ascii="Arial" w:hAnsi="Arial" w:cs="Arial"/>
+                            <w:color w:val="333333"/>
+                            <w:sz w:val="19"/>
+                            <w:szCs w:val="19"/>
+                            <w:shd w:val="clear" w:color="auto" w:fill="FFFFFF"/>
+                          </w:rPr>
+                          <w:t xml:space="preserve"/>
+                        </w:r>
+                      </w:p>
+                    </w:tc>
+                    <w:tc>
+                      <w:tcPr>
+                        <w:tcW w:w="449" w:type="dxa"/>
+                      </w:tcPr>
+                      <w:p>
+                        <w:pPr>
+                          <w:jc w:val="right"/>
+                          <w:rPr>
+                            <w:rFonts w:ascii="Arial" w:hAnsi="Arial" w:cs="Arial"/>
+                            <w:color w:val="333333"/>
+                            <w:sz w:val="19"/>
+                            <w:szCs w:val="19"/>
+                            <w:shd w:val="clear" w:color="auto" w:fill="FFFFFF"/>
+                          </w:rPr>
+                        </w:pPr>
+                        <w:r>
+                          <w:rPr>
+                            <w:rFonts w:ascii="Arial" w:hAnsi="Arial" w:cs="Arial"/>
+                            <w:color w:val="333333"/>
+                            <w:sz w:val="19"/>
+                            <w:szCs w:val="19"/>
+                            <w:shd w:val="clear" w:color="auto" w:fill="FFFFFF"/>
+                          </w:rPr>
+                          <w:t>Fr.</w:t>
+                        </w:r>
+                      </w:p>
+                    </w:tc>
+                    <w:tc>
+                      <w:tcPr>
+                        <w:tcW w:w="1359" w:type="dxa"/>
+                      </w:tcPr>
+                      <w:p>
+                        <w:pPr>
+                          <w:jc w:val="right"/>
+                          <w:rPr>
+                            <w:rFonts w:ascii="Arial" w:hAnsi="Arial" w:cs="Arial"/>
+                            <w:color w:val="333333"/>
+                            <w:sz w:val="19"/>
+                            <w:szCs w:val="19"/>
+                            <w:shd w:val="clear" w:color="auto" w:fill="FFFFFF"/>
+                          </w:rPr>
+                        </w:pPr>
+                        <w:r>
+                          <w:rPr>
+                            <w:rFonts w:ascii="Arial" w:hAnsi="Arial" w:cs="Arial"/>
+                            <w:color w:val="333333"/>
+                            <w:sz w:val="19"/>
+                            <w:szCs w:val="19"/>
+                            <w:shd w:val="clear" w:color="auto" w:fill="FFFFFF"/>
+                          </w:rPr>
+                          <w:t xml:space="preserve"/>
+                        </w:r>
+                        <w:r>
+                          <w:rPr>
+                            <w:rFonts w:ascii="Arial" w:hAnsi="Arial" w:cs="Arial"/>
+                            <w:color w:val="333333"/>
+                            <w:sz w:val="19"/>
+                            <w:szCs w:val="19"/>
+                            <w:shd w:val="clear" w:color="auto" w:fill="FFFFFF"/>
+                          </w:rPr>
+                          <w:t xml:space="preserve">5.00</w:t>
+                        </w:r>
+                        <w:proofErr w:type="spellStart"/>
+                        <w:proofErr w:type="spellEnd"/>
+                        <w:r>
+                          <w:rPr>
+                            <w:rFonts w:ascii="Arial" w:hAnsi="Arial" w:cs="Arial"/>
+                            <w:color w:val="333333"/>
+                            <w:sz w:val="19"/>
+                            <w:szCs w:val="19"/>
+                            <w:shd w:val="clear" w:color="auto" w:fill="FFFFFF"/>
+                          </w:rPr>
+                          <w:br/>
+                        </w:r>
+                        <w:r>
+                          <w:rPr>
+                            <w:rFonts w:ascii="Arial" w:hAnsi="Arial" w:cs="Arial"/>
+                            <w:color w:val="333333"/>
+                            <w:sz w:val="19"/>
+                            <w:szCs w:val="19"/>
+                            <w:shd w:val="clear" w:color="auto" w:fill="FFFFFF"/>
+                          </w:rPr>
+                          <w:t xml:space="preserve"/>
+                        </w:r>
+                      </w:p>
+                    </w:tc>
+                  </w:tr>
+                  <w:tr>
+                    <w:trPr>
+                      <w:gridAfter w:val="1"/>
+                      <w:wAfter w:w="6" w:type="dxa"/>
+                      <w:cantSplit/>
+                    </w:trPr>
+                    <w:tc>
+                      <w:tcPr>
+                        <w:tcW w:w="3999" w:type="dxa"/>
+                        <w:gridSpan w:val="2"/>
+                      </w:tcPr>
+                      <w:p>
+                        <w:pPr>
+                          <w:jc w:val="right"/>
+                          <w:rPr>
+                            <w:rFonts w:ascii="Arial" w:hAnsi="Arial" w:cs="Arial"/>
+                            <w:color w:val="333333"/>
+                            <w:sz w:val="19"/>
+                            <w:szCs w:val="19"/>
+                            <w:shd w:val="clear" w:color="auto" w:fill="FFFFFF"/>
+                          </w:rPr>
+                        </w:pPr>
+                        <w:r>
+                          <w:rPr>
+                            <w:rFonts w:ascii="Arial" w:hAnsi="Arial" w:cs="Arial"/>
+                            <w:color w:val="333333"/>
+                            <w:sz w:val="19"/>
+                            <w:szCs w:val="19"/>
+                            <w:shd w:val="clear" w:color="auto" w:fill="FFFFFF"/>
+                          </w:rPr>
+                          <w:t>Wasser</w:t>
+                        </w:r>
+                        <w:r>
+                          <w:rPr>
+                            <w:rFonts w:ascii="Arial" w:hAnsi="Arial" w:cs="Arial"/>
+                            <w:color w:val="333333"/>
+                            <w:sz w:val="19"/>
+                            <w:szCs w:val="19"/>
+                            <w:shd w:val="clear" w:color="auto" w:fill="FFFFFF"/>
+                          </w:rPr>
+                          <w:t xml:space="preserve">: </w:t>
+                        </w:r>
+                        <w:r>
+                          <w:rPr>
+                            <w:rFonts w:ascii="Arial" w:hAnsi="Arial" w:cs="Arial"/>
+                            <w:color w:val="333333"/>
+                            <w:sz w:val="18"/>
+                            <w:szCs w:val="18"/>
+                            <w:shd w:val="clear" w:color="auto" w:fill="FFFFFF"/>
+                          </w:rPr>
+                          <w:t>(Kalt</w:t>
+                        </w:r>
+                        <w:r>
+                          <w:rPr>
+                            <w:rFonts w:ascii="Arial" w:hAnsi="Arial" w:cs="Arial"/>
+                            <w:color w:val="333333"/>
+                            <w:sz w:val="18"/>
+                            <w:szCs w:val="18"/>
+                            <w:shd w:val="clear" w:color="auto" w:fill="FFFFFF"/>
+                          </w:rPr>
+                          <w:t>-</w:t>
+                        </w:r>
+                        <w:r>
+                          <w:rPr>
+                            <w:rFonts w:ascii="Arial" w:hAnsi="Arial" w:cs="Arial"/>
+                            <w:color w:val="333333"/>
+                            <w:sz w:val="18"/>
+                            <w:szCs w:val="18"/>
+                            <w:shd w:val="clear" w:color="auto" w:fill="FFFFFF"/>
+                          </w:rPr>
+                          <w:t xml:space="preserve">, Abwasser, </w:t>
+                        </w:r>
+                        <w:proofErr w:type="spellStart"/>
+                        <w:r>
+                          <w:rPr>
+                            <w:rFonts w:ascii="Arial" w:hAnsi="Arial" w:cs="Arial"/>
+                            <w:color w:val="333333"/>
+                            <w:sz w:val="18"/>
+                            <w:szCs w:val="18"/>
+                            <w:shd w:val="clear" w:color="auto" w:fill="FFFFFF"/>
+                          </w:rPr>
+                          <w:t>Trögli</w:t>
+                        </w:r>
+                        <w:proofErr w:type="spellEnd"/>
+                        <w:r>
+                          <w:rPr>
+                            <w:rFonts w:ascii="Arial" w:hAnsi="Arial" w:cs="Arial"/>
+                            <w:color w:val="333333"/>
+                            <w:sz w:val="18"/>
+                            <w:szCs w:val="18"/>
+                            <w:shd w:val="clear" w:color="auto" w:fill="FFFFFF"/>
+                          </w:rPr>
+                          <w:t>, inkl. Wasserverbrauch</w:t>
+                        </w:r>
+                        <w:r>
+                          <w:rPr>
+                            <w:rFonts w:ascii="Arial" w:hAnsi="Arial" w:cs="Arial"/>
+                            <w:color w:val="333333"/>
+                            <w:sz w:val="18"/>
+                            <w:szCs w:val="18"/>
+                            <w:shd w:val="clear" w:color="auto" w:fill="FFFFFF"/>
+                          </w:rPr>
+                          <w:t>. WC in Box nach Absprache siehe Bemerkungen.</w:t>
+                        </w:r>
+                        <w:r>
+                          <w:rPr>
+                            <w:rFonts w:ascii="Arial" w:hAnsi="Arial" w:cs="Arial"/>
+                            <w:color w:val="333333"/>
+                            <w:sz w:val="18"/>
+                            <w:szCs w:val="18"/>
+                            <w:shd w:val="clear" w:color="auto" w:fill="FFFFFF"/>
+                          </w:rPr>
+                          <w:t xml:space="preserve">) </w:t>
+                        </w:r>
+                      </w:p>
+                    </w:tc>
+                    <w:tc>
+                      <w:tcPr>
+                        <w:tcW w:w="1178" w:type="dxa"/>
+                      </w:tcPr>
+                      <w:p>
+                        <w:pPr>
+                          <w:jc w:val="center"/>
+                          <w:rPr>
+                            <w:rFonts w:ascii="Arial" w:hAnsi="Arial" w:cs="Arial"/>
+                            <w:color w:val="333333"/>
+                            <w:sz w:val="19"/>
+                            <w:szCs w:val="19"/>
+                            <w:shd w:val="clear" w:color="auto" w:fill="FFFFFF"/>
+                          </w:rPr>
+                        </w:pPr>
+                        <w:r>
+                          <w:rPr>
+                            <w:rFonts w:ascii="Arial" w:hAnsi="Arial" w:cs="Arial"/>
+                            <w:color w:val="333333"/>
+                            <w:sz w:val="19"/>
+                            <w:szCs w:val="19"/>
+                            <w:shd w:val="clear" w:color="auto" w:fill="FFFFFF"/>
+                          </w:rPr>
+                          <w:t xml:space="preserve"/>
+                        </w:r>
+                        <w:r>
+                          <w:rPr>
+                            <w:rFonts w:ascii="Arial" w:hAnsi="Arial" w:cs="Arial"/>
+                            <w:color w:val="333333"/>
+                            <w:sz w:val="19"/>
+                            <w:szCs w:val="19"/>
+                            <w:shd w:val="clear" w:color="auto" w:fill="FFFFFF"/>
+                          </w:rPr>
+                          <w:t xml:space="preserve">Nein</w:t>
+                        </w:r>
+                        <w:r>
+                          <w:rPr>
+                            <w:rFonts w:ascii="Arial" w:hAnsi="Arial" w:cs="Arial"/>
+                            <w:color w:val="333333"/>
+                            <w:sz w:val="19"/>
+                            <w:szCs w:val="19"/>
+                            <w:shd w:val="clear" w:color="auto" w:fill="FFFFFF"/>
+                          </w:rPr>
+                          <w:br/>
+                        </w:r>
+                        <w:proofErr w:type="spellStart"/>
+                        <w:proofErr w:type="spellEnd"/>
+                        <w:r>
+                          <w:rPr>
+                            <w:rFonts w:ascii="Arial" w:hAnsi="Arial" w:cs="Arial"/>
+                            <w:color w:val="333333"/>
+                            <w:sz w:val="19"/>
+                            <w:szCs w:val="19"/>
+                            <w:shd w:val="clear" w:color="auto" w:fill="FFFFFF"/>
+                          </w:rPr>
+                          <w:t xml:space="preserve"/>
+                        </w:r>
+                      </w:p>
+                    </w:tc>
+                    <w:tc>
+                      <w:tcPr>
+                        <w:tcW w:w="1643" w:type="dxa"/>
+                      </w:tcPr>
+                      <w:p>
+                        <w:pPr>
+                          <w:jc w:val="right"/>
+                          <w:rPr>
+                            <w:rFonts w:ascii="Arial" w:hAnsi="Arial" w:cs="Arial"/>
+                            <w:color w:val="333333"/>
+                            <w:sz w:val="19"/>
+                            <w:szCs w:val="19"/>
+                            <w:shd w:val="clear" w:color="auto" w:fill="FFFFFF"/>
+                          </w:rPr>
+                        </w:pPr>
+                        <w:r>
+                          <w:rPr>
+                            <w:rFonts w:ascii="Arial" w:hAnsi="Arial" w:cs="Arial"/>
+                            <w:color w:val="333333"/>
+                            <w:sz w:val="12"/>
+                            <w:szCs w:val="12"/>
+                            <w:shd w:val="clear" w:color="auto" w:fill="FFFFFF"/>
+                          </w:rPr>
+                          <w:t xml:space="preserve"/>
+                        </w:r>
+                        <w:r>
+                          <w:rPr>
+                            <w:rFonts w:ascii="Arial" w:hAnsi="Arial" w:cs="Arial"/>
+                            <w:color w:val="333333"/>
+                            <w:sz w:val="12"/>
+                            <w:szCs w:val="12"/>
+                            <w:shd w:val="clear" w:color="auto" w:fill="FFFFFF"/>
+                          </w:rPr>
+                          <w:t xml:space="preserve">-</w:t>
+                        </w:r>
+                        <w:proofErr w:type="spellStart"/>
+                        <w:proofErr w:type="spellEnd"/>
+                        <w:r>
+                          <w:rPr>
+                            <w:rFonts w:ascii="Arial" w:hAnsi="Arial" w:cs="Arial"/>
+                            <w:color w:val="333333"/>
+                            <w:sz w:val="19"/>
+                            <w:szCs w:val="19"/>
+                            <w:shd w:val="clear" w:color="auto" w:fill="FFFFFF"/>
+                          </w:rPr>
+                          <w:t xml:space="preserve"/>
+                        </w:r>
+                      </w:p>
+                    </w:tc>
+                    <w:tc>
+                      <w:tcPr>
+                        <w:tcW w:w="449" w:type="dxa"/>
+                      </w:tcPr>
+                      <w:p>
+                        <w:pPr>
+                          <w:jc w:val="right"/>
+                          <w:rPr>
+                            <w:rFonts w:ascii="Arial" w:hAnsi="Arial" w:cs="Arial"/>
+                            <w:color w:val="333333"/>
+                            <w:sz w:val="19"/>
+                            <w:szCs w:val="19"/>
+                            <w:shd w:val="clear" w:color="auto" w:fill="FFFFFF"/>
+                          </w:rPr>
+                        </w:pPr>
+                        <w:r>
+                          <w:rPr>
+                            <w:rFonts w:ascii="Arial" w:hAnsi="Arial" w:cs="Arial"/>
+                            <w:sz w:val="19"/>
+                            <w:szCs w:val="19"/>
+                          </w:rPr>
+                          <w:t>Fr.</w:t>
+                        </w:r>
+                      </w:p>
+                    </w:tc>
+                    <w:tc>
+                      <w:tcPr>
+                        <w:tcW w:w="1359" w:type="dxa"/>
+                      </w:tcPr>
+                      <w:p>
+                        <w:pPr>
+                          <w:jc w:val="right"/>
+                          <w:rPr>
+                            <w:rFonts w:ascii="Arial" w:hAnsi="Arial" w:cs="Arial"/>
+                            <w:color w:val="333333"/>
+                            <w:sz w:val="19"/>
+                            <w:szCs w:val="19"/>
+                            <w:shd w:val="clear" w:color="auto" w:fill="FFFFFF"/>
+                          </w:rPr>
+                        </w:pPr>
+                        <w:r>
+                          <w:rPr>
+                            <w:rFonts w:ascii="Arial" w:hAnsi="Arial" w:cs="Arial"/>
+                            <w:color w:val="333333"/>
+                            <w:sz w:val="19"/>
+                            <w:szCs w:val="19"/>
+                            <w:shd w:val="clear" w:color="auto" w:fill="FFFFFF"/>
+                          </w:rPr>
+                          <w:t xml:space="preserve"/>
+                        </w:r>
+                        <w:r>
+                          <w:rPr>
+                            <w:rFonts w:ascii="Arial" w:hAnsi="Arial" w:cs="Arial"/>
+                            <w:color w:val="333333"/>
+                            <w:sz w:val="19"/>
+                            <w:szCs w:val="19"/>
+                            <w:shd w:val="clear" w:color="auto" w:fill="FFFFFF"/>
+                          </w:rPr>
+                          <w:t xml:space="preserve">0.00</w:t>
+                        </w:r>
+                        <w:proofErr w:type="spellStart"/>
+                        <w:proofErr w:type="spellEnd"/>
+                        <w:r>
+                          <w:rPr>
+                            <w:rFonts w:ascii="Arial" w:hAnsi="Arial" w:cs="Arial"/>
+                            <w:color w:val="333333"/>
+                            <w:sz w:val="19"/>
+                            <w:szCs w:val="19"/>
+                            <w:shd w:val="clear" w:color="auto" w:fill="FFFFFF"/>
+                          </w:rPr>
+                          <w:br/>
+                        </w:r>
+                        <w:r>
+                          <w:rPr>
+                            <w:rFonts w:ascii="Arial" w:hAnsi="Arial" w:cs="Arial"/>
+                            <w:color w:val="333333"/>
+                            <w:sz w:val="19"/>
+                            <w:szCs w:val="19"/>
+                            <w:shd w:val="clear" w:color="auto" w:fill="FFFFFF"/>
+                          </w:rPr>
+                          <w:t xml:space="preserve"/>
+                        </w:r>
+                      </w:p>
+                    </w:tc>
+                  </w:tr>
+                  <w:tr>
+                    <w:trPr>
+                      <w:gridAfter w:val="1"/>
+                      <w:wAfter w:w="6" w:type="dxa"/>
+                      <w:cantSplit/>
+                    </w:trPr>
+                    <w:tc>
+                      <w:tcPr>
+                        <w:tcW w:w="693" w:type="dxa"/>
+                      </w:tcPr>
+                      <w:p>
+                        <w:pPr>
+                          <w:rPr>
+                            <w:rFonts w:ascii="Arial" w:hAnsi="Arial" w:cs="Arial"/>
+                            <w:color w:val="333333"/>
+                            <w:sz w:val="19"/>
+                            <w:szCs w:val="19"/>
+                            <w:shd w:val="clear" w:color="auto" w:fill="FFFFFF"/>
+                          </w:rPr>
+                        </w:pPr>
+                      </w:p>
+                    </w:tc>
+                    <w:tc>
+                      <w:tcPr>
+                        <w:tcW w:w="3306" w:type="dxa"/>
+                      </w:tcPr>
+                      <w:p>
+                        <w:pPr>
+                          <w:jc w:val="right"/>
+                          <w:rPr>
+                            <w:rFonts w:ascii="Arial" w:hAnsi="Arial" w:cs="Arial"/>
+                            <w:color w:val="333333"/>
+                            <w:sz w:val="19"/>
+                            <w:szCs w:val="19"/>
+                            <w:shd w:val="clear" w:color="auto" w:fill="FFFFFF"/>
+                          </w:rPr>
+                        </w:pPr>
+                        <w:r>
+                          <w:rPr>
+                            <w:rFonts w:ascii="Arial" w:hAnsi="Arial" w:cs="Arial"/>
+                            <w:color w:val="333333"/>
+                            <w:sz w:val="19"/>
+                            <w:szCs w:val="19"/>
+                            <w:shd w:val="clear" w:color="auto" w:fill="FFFFFF"/>
+                          </w:rPr>
+                          <w:t>Internet</w:t>
+                        </w:r>
+                        <w:r>
+                          <w:rPr>
+                            <w:rFonts w:ascii="Arial" w:hAnsi="Arial" w:cs="Arial"/>
+                            <w:color w:val="333333"/>
+                            <w:sz w:val="19"/>
+                            <w:szCs w:val="19"/>
+                            <w:shd w:val="clear" w:color="auto" w:fill="FFFFFF"/>
+                          </w:rPr>
+                          <w:t xml:space="preserve"> </w:t>
+                        </w:r>
+                        <w:r>
+                          <w:rPr>
+                            <w:rFonts w:ascii="Arial" w:hAnsi="Arial" w:cs="Arial"/>
+                            <w:color w:val="333333"/>
+                            <w:sz w:val="19"/>
+                            <w:szCs w:val="19"/>
+                            <w:shd w:val="clear" w:color="auto" w:fill="FFFFFF"/>
+                          </w:rPr>
+                          <w:t xml:space="preserve"/>
+                        </w:r>
+                        <w:r>
+                          <w:rPr>
+                            <w:rFonts w:ascii="Arial" w:hAnsi="Arial" w:cs="Arial"/>
+                            <w:color w:val="333333"/>
+                            <w:sz w:val="19"/>
+                            <w:szCs w:val="19"/>
+                            <w:shd w:val="clear" w:color="auto" w:fill="FFFFFF"/>
+                          </w:rPr>
+                          <w:t xml:space="preserve"/>
+                        </w:r>
+                        <w:proofErr w:type="spellStart"/>
+                        <w:proofErr w:type="spellEnd"/>
+                        <w:r>
+                          <w:rPr>
+                            <w:rFonts w:ascii="Arial" w:hAnsi="Arial" w:cs="Arial"/>
+                            <w:color w:val="333333"/>
+                            <w:sz w:val="19"/>
+                            <w:szCs w:val="19"/>
+                            <w:shd w:val="clear" w:color="auto" w:fill="FFFFFF"/>
+                          </w:rPr>
+                          <w:t xml:space="preserve"/>
+                        </w:r>
+                        <w:r>
+                          <w:rPr>
+                            <w:rFonts w:ascii="Arial" w:hAnsi="Arial" w:cs="Arial"/>
+                            <w:color w:val="333333"/>
+                            <w:sz w:val="19"/>
+                            <w:szCs w:val="19"/>
+                            <w:shd w:val="clear" w:color="auto" w:fill="FFFFFF"/>
+                          </w:rPr>
+                          <w:t>:</w:t>
+                        </w:r>
+                      </w:p>
+                    </w:tc>
+                    <w:tc>
+                      <w:tcPr>
+                        <w:tcW w:w="1178" w:type="dxa"/>
+                      </w:tcPr>
+                      <w:p>
+                        <w:pPr>
+                          <w:jc w:val="center"/>
+                          <w:rPr>
+                            <w:rFonts w:ascii="Arial" w:hAnsi="Arial" w:cs="Arial"/>
+                            <w:color w:val="333333"/>
+                            <w:sz w:val="19"/>
+                            <w:szCs w:val="19"/>
+                            <w:shd w:val="clear" w:color="auto" w:fill="FFFFFF"/>
+                          </w:rPr>
+                        </w:pPr>
+                        <w:r>
+                          <w:rPr>
+                            <w:rFonts w:ascii="Arial" w:hAnsi="Arial" w:cs="Arial"/>
+                            <w:color w:val="333333"/>
+                            <w:sz w:val="19"/>
+                            <w:szCs w:val="19"/>
+                            <w:shd w:val="clear" w:color="auto" w:fill="FFFFFF"/>
+                          </w:rPr>
+                          <w:t xml:space="preserve"/>
+                        </w:r>
+                        <w:r>
+                          <w:rPr>
+                            <w:rFonts w:ascii="Arial" w:hAnsi="Arial" w:cs="Arial"/>
+                            <w:color w:val="333333"/>
+                            <w:sz w:val="19"/>
+                            <w:szCs w:val="19"/>
+                            <w:shd w:val="clear" w:color="auto" w:fill="FFFFFF"/>
+                          </w:rPr>
+                          <w:t xml:space="preserve">Nein</w:t>
+                        </w:r>
+                        <w:proofErr w:type="spellStart"/>
+                        <w:proofErr w:type="spellEnd"/>
+                        <w:r>
+                          <w:rPr>
+                            <w:rFonts w:ascii="Arial" w:hAnsi="Arial" w:cs="Arial"/>
+                            <w:color w:val="333333"/>
+                            <w:sz w:val="19"/>
+                            <w:szCs w:val="19"/>
+                            <w:shd w:val="clear" w:color="auto" w:fill="FFFFFF"/>
+                          </w:rPr>
+                          <w:br/>
+                        </w:r>
+                        <w:proofErr w:type="spellStart"/>
+                        <w:proofErr w:type="spellEnd"/>
+                        <w:r>
+                          <w:rPr>
+                            <w:rFonts w:ascii="Arial" w:hAnsi="Arial" w:cs="Arial"/>
+                            <w:color w:val="333333"/>
+                            <w:sz w:val="19"/>
+                            <w:szCs w:val="19"/>
+                            <w:shd w:val="clear" w:color="auto" w:fill="FFFFFF"/>
+                          </w:rPr>
+                          <w:t xml:space="preserve"/>
+                        </w:r>
+                      </w:p>
+                    </w:tc>
+                    <w:tc>
+                      <w:tcPr>
+                        <w:tcW w:w="1643" w:type="dxa"/>
+                      </w:tcPr>
+                      <w:p>
+                        <w:pPr>
+                          <w:jc w:val="right"/>
+                          <w:rPr>
+                            <w:rFonts w:ascii="Arial" w:hAnsi="Arial" w:cs="Arial"/>
+                            <w:color w:val="333333"/>
+                            <w:sz w:val="19"/>
+                            <w:szCs w:val="19"/>
+                            <w:shd w:val="clear" w:color="auto" w:fill="FFFFFF"/>
+                          </w:rPr>
+                        </w:pPr>
+                        <w:r>
+                          <w:rPr>
+                            <w:rFonts w:ascii="Arial" w:hAnsi="Arial" w:cs="Arial"/>
+                            <w:color w:val="333333"/>
+                            <w:sz w:val="12"/>
+                            <w:szCs w:val="12"/>
+                            <w:shd w:val="clear" w:color="auto" w:fill="FFFFFF"/>
+                          </w:rPr>
+                          <w:t xml:space="preserve"/>
+                        </w:r>
+                        <w:r>
+                          <w:rPr>
+                            <w:rFonts w:ascii="Arial" w:hAnsi="Arial" w:cs="Arial"/>
+                            <w:color w:val="333333"/>
+                            <w:sz w:val="12"/>
+                            <w:szCs w:val="12"/>
+                            <w:shd w:val="clear" w:color="auto" w:fill="FFFFFF"/>
+                          </w:rPr>
+                          <w:t xml:space="preserve">-</w:t>
+                        </w:r>
+                        <w:proofErr w:type="spellStart"/>
+                        <w:proofErr w:type="spellEnd"/>
+                        <w:r>
+                          <w:rPr>
+                            <w:rFonts w:ascii="Arial" w:hAnsi="Arial" w:cs="Arial"/>
+                            <w:color w:val="333333"/>
+                            <w:sz w:val="19"/>
+                            <w:szCs w:val="19"/>
+                            <w:shd w:val="clear" w:color="auto" w:fill="FFFFFF"/>
+                          </w:rPr>
+                          <w:t xml:space="preserve"/>
+                        </w:r>
+                      </w:p>
+                    </w:tc>
+                    <w:tc>
+                      <w:tcPr>
+                        <w:tcW w:w="449" w:type="dxa"/>
+                      </w:tcPr>
+                      <w:p>
+                        <w:pPr>
+                          <w:jc w:val="right"/>
+                          <w:rPr>
+                            <w:rFonts w:ascii="Arial" w:hAnsi="Arial" w:cs="Arial"/>
+                            <w:color w:val="333333"/>
+                            <w:sz w:val="19"/>
+                            <w:szCs w:val="19"/>
+                            <w:shd w:val="clear" w:color="auto" w:fill="FFFFFF"/>
+                          </w:rPr>
+                        </w:pPr>
+                        <w:r>
+                          <w:rPr>
+                            <w:rFonts w:ascii="Arial" w:hAnsi="Arial" w:cs="Arial"/>
+                            <w:sz w:val="19"/>
+                            <w:szCs w:val="19"/>
+                          </w:rPr>
+                          <w:t>Fr.</w:t>
+                        </w:r>
+                      </w:p>
+                    </w:tc>
+                    <w:tc>
+                      <w:tcPr>
+                        <w:tcW w:w="1359" w:type="dxa"/>
+                      </w:tcPr>
+                      <w:p>
+                        <w:pPr>
+                          <w:jc w:val="right"/>
+                          <w:rPr>
+                            <w:rFonts w:ascii="Arial" w:hAnsi="Arial" w:cs="Arial"/>
+                            <w:color w:val="333333"/>
+                            <w:sz w:val="19"/>
+                            <w:szCs w:val="19"/>
+                            <w:shd w:val="clear" w:color="auto" w:fill="FFFFFF"/>
+                          </w:rPr>
+                        </w:pPr>
+                        <w:r>
+                          <w:rPr>
+                            <w:rFonts w:ascii="Arial" w:hAnsi="Arial" w:cs="Arial"/>
+                            <w:color w:val="333333"/>
+                            <w:sz w:val="19"/>
+                            <w:szCs w:val="19"/>
+                            <w:shd w:val="clear" w:color="auto" w:fill="FFFFFF"/>
+                          </w:rPr>
+                          <w:t xml:space="preserve"/>
+                        </w:r>
+                        <w:r>
+                          <w:rPr>
+                            <w:rFonts w:ascii="Arial" w:hAnsi="Arial" w:cs="Arial"/>
+                            <w:color w:val="333333"/>
+                            <w:sz w:val="19"/>
+                            <w:szCs w:val="19"/>
+                            <w:shd w:val="clear" w:color="auto" w:fill="FFFFFF"/>
+                          </w:rPr>
+                          <w:t xml:space="preserve">0.00</w:t>
+                        </w:r>
+                        <w:proofErr w:type="spellStart"/>
+                        <w:proofErr w:type="spellEnd"/>
+                        <w:r>
+                          <w:rPr>
+                            <w:rFonts w:ascii="Arial" w:hAnsi="Arial" w:cs="Arial"/>
+                            <w:color w:val="333333"/>
+                            <w:sz w:val="19"/>
+                            <w:szCs w:val="19"/>
+                            <w:shd w:val="clear" w:color="auto" w:fill="FFFFFF"/>
+                          </w:rPr>
+                          <w:br/>
+                        </w:r>
+                        <w:r>
+                          <w:rPr>
+                            <w:rFonts w:ascii="Arial" w:hAnsi="Arial" w:cs="Arial"/>
+                            <w:color w:val="333333"/>
+                            <w:sz w:val="19"/>
+                            <w:szCs w:val="19"/>
+                            <w:shd w:val="clear" w:color="auto" w:fill="FFFFFF"/>
+                          </w:rPr>
+                          <w:t xml:space="preserve"/>
+                        </w:r>
+                      </w:p>
+                    </w:tc>
+                  </w:tr>
+                  <w:tr>
+                    <w:trPr>
+                      <w:gridAfter w:val="1"/>
+                      <w:wAfter w:w="6" w:type="dxa"/>
+                      <w:cantSplit/>
+                    </w:trPr>
+                    <w:tc>
+                      <w:tcPr>
+                        <w:tcW w:w="693" w:type="dxa"/>
+                      </w:tcPr>
+                      <w:p>
+                        <w:pPr>
+                          <w:rPr>
+                            <w:rFonts w:ascii="Arial" w:hAnsi="Arial" w:cs="Arial"/>
+                            <w:color w:val="333333"/>
+                            <w:sz w:val="19"/>
+                            <w:szCs w:val="19"/>
+                            <w:shd w:val="clear" w:color="auto" w:fill="FFFFFF"/>
+                          </w:rPr>
+                        </w:pPr>
+                      </w:p>
+                    </w:tc>
+                    <w:tc>
+                      <w:tcPr>
+                        <w:tcW w:w="3306" w:type="dxa"/>
+                      </w:tcPr>
+                      <w:p>
+                        <w:pPr>
+                          <w:jc w:val="right"/>
+                          <w:rPr>
+                            <w:rFonts w:ascii="Arial" w:hAnsi="Arial" w:cs="Arial"/>
+                            <w:color w:val="333333"/>
+                            <w:sz w:val="19"/>
+                            <w:szCs w:val="19"/>
+                            <w:shd w:val="clear" w:color="auto" w:fill="FFFFFF"/>
+                          </w:rPr>
+                        </w:pPr>
+                        <w:r>
+                          <w:rPr>
+                            <w:rFonts w:ascii="Arial" w:hAnsi="Arial" w:cs="Arial"/>
+                            <w:color w:val="333333"/>
+                            <w:sz w:val="19"/>
+                            <w:szCs w:val="19"/>
+                            <w:shd w:val="clear" w:color="auto" w:fill="FFFFFF"/>
+                          </w:rPr>
+                          <w:t>Heizung:</w:t>
+                        </w:r>
+                      </w:p>
+                    </w:tc>
+                    <w:tc>
+                      <w:tcPr>
+                        <w:tcW w:w="1178" w:type="dxa"/>
+                      </w:tcPr>
+                      <w:p>
+                        <w:pPr>
+                          <w:jc w:val="center"/>
+                          <w:rPr>
+                            <w:rFonts w:ascii="Arial" w:hAnsi="Arial" w:cs="Arial"/>
+                            <w:color w:val="333333"/>
+                            <w:sz w:val="19"/>
+                            <w:szCs w:val="19"/>
+                            <w:shd w:val="clear" w:color="auto" w:fill="FFFFFF"/>
+                          </w:rPr>
+                        </w:pPr>
+                        <w:r>
+                          <w:rPr>
+                            <w:rFonts w:ascii="Arial" w:hAnsi="Arial" w:cs="Arial"/>
+                            <w:color w:val="333333"/>
+                            <w:sz w:val="19"/>
+                            <w:szCs w:val="19"/>
+                            <w:shd w:val="clear" w:color="auto" w:fill="FFFFFF"/>
+                          </w:rPr>
+                          <w:t xml:space="preserve"/>
+                        </w:r>
+                        <w:r>
+                          <w:rPr>
+                            <w:rFonts w:ascii="Arial" w:hAnsi="Arial" w:cs="Arial"/>
+                            <w:color w:val="333333"/>
+                            <w:sz w:val="19"/>
+                            <w:szCs w:val="19"/>
+                            <w:shd w:val="clear" w:color="auto" w:fill="FFFFFF"/>
+                          </w:rPr>
+                          <w:t xml:space="preserve">Nein</w:t>
+                        </w:r>
+                        <w:r>
+                          <w:rPr>
+                            <w:rFonts w:ascii="Arial" w:hAnsi="Arial" w:cs="Arial"/>
+                            <w:color w:val="333333"/>
+                            <w:sz w:val="19"/>
+                            <w:szCs w:val="19"/>
+                            <w:shd w:val="clear" w:color="auto" w:fill="FFFFFF"/>
+                          </w:rPr>
+                          <w:br/>
+                        </w:r>
+                        <w:proofErr w:type="spellStart"/>
+                        <w:proofErr w:type="spellEnd"/>
+                        <w:r>
+                          <w:rPr>
+                            <w:rFonts w:ascii="Arial" w:hAnsi="Arial" w:cs="Arial"/>
+                            <w:color w:val="333333"/>
+                            <w:sz w:val="19"/>
+                            <w:szCs w:val="19"/>
+                            <w:shd w:val="clear" w:color="auto" w:fill="FFFFFF"/>
+                          </w:rPr>
+                          <w:t xml:space="preserve"/>
+                        </w:r>
+                      </w:p>
+                    </w:tc>
+                    <w:tc>
+                      <w:tcPr>
+                        <w:tcW w:w="1643" w:type="dxa"/>
+                      </w:tcPr>
+                      <w:p>
+                        <w:pPr>
+                          <w:jc w:val="right"/>
+                          <w:rPr>
+                            <w:rFonts w:ascii="Arial" w:hAnsi="Arial" w:cs="Arial"/>
+                            <w:color w:val="333333"/>
+                            <w:sz w:val="19"/>
+                            <w:szCs w:val="19"/>
+                            <w:shd w:val="clear" w:color="auto" w:fill="FFFFFF"/>
+                          </w:rPr>
+                        </w:pPr>
+                        <w:r>
+                          <w:rPr>
+                            <w:rFonts w:ascii="Arial" w:hAnsi="Arial" w:cs="Arial"/>
+                            <w:color w:val="333333"/>
+                            <w:sz w:val="12"/>
+                            <w:szCs w:val="12"/>
+                            <w:shd w:val="clear" w:color="auto" w:fill="FFFFFF"/>
+                          </w:rPr>
+                          <w:t xml:space="preserve"/>
+                        </w:r>
+                        <w:r>
+                          <w:rPr>
+                            <w:rFonts w:ascii="Arial" w:hAnsi="Arial" w:cs="Arial"/>
+                            <w:color w:val="333333"/>
+                            <w:sz w:val="12"/>
+                            <w:szCs w:val="12"/>
+                            <w:shd w:val="clear" w:color="auto" w:fill="FFFFFF"/>
+                          </w:rPr>
+                          <w:t xml:space="preserve">-</w:t>
+                        </w:r>
+                        <w:proofErr w:type="spellStart"/>
+                        <w:proofErr w:type="spellEnd"/>
+                        <w:r>
+                          <w:rPr>
+                            <w:rFonts w:ascii="Arial" w:hAnsi="Arial" w:cs="Arial"/>
+                            <w:color w:val="333333"/>
+                            <w:sz w:val="19"/>
+                            <w:szCs w:val="19"/>
+                            <w:shd w:val="clear" w:color="auto" w:fill="FFFFFF"/>
+                          </w:rPr>
+                          <w:t xml:space="preserve"/>
+                        </w:r>
+                      </w:p>
+                    </w:tc>
+                    <w:tc>
+                      <w:tcPr>
+                        <w:tcW w:w="449" w:type="dxa"/>
+                      </w:tcPr>
+                      <w:p>
+                        <w:pPr>
+                          <w:jc w:val="right"/>
+                          <w:rPr>
+                            <w:rFonts w:ascii="Arial" w:hAnsi="Arial" w:cs="Arial"/>
+                            <w:color w:val="333333"/>
+                            <w:sz w:val="19"/>
+                            <w:szCs w:val="19"/>
+                            <w:shd w:val="clear" w:color="auto" w:fill="FFFFFF"/>
+                          </w:rPr>
+                        </w:pPr>
+                        <w:r>
+                          <w:rPr>
+                            <w:rFonts w:ascii="Arial" w:hAnsi="Arial" w:cs="Arial"/>
+                            <w:sz w:val="19"/>
+                            <w:szCs w:val="19"/>
+                          </w:rPr>
+                          <w:t>Fr.</w:t>
+                        </w:r>
+                      </w:p>
+                    </w:tc>
+                    <w:tc>
+                      <w:tcPr>
+                        <w:tcW w:w="1359" w:type="dxa"/>
+                      </w:tcPr>
+                      <w:p>
+                        <w:pPr>
+                          <w:jc w:val="right"/>
+                          <w:rPr>
+                            <w:rFonts w:ascii="Arial" w:hAnsi="Arial" w:cs="Arial"/>
+                            <w:color w:val="333333"/>
+                            <w:sz w:val="19"/>
+                            <w:szCs w:val="19"/>
+                            <w:shd w:val="clear" w:color="auto" w:fill="FFFFFF"/>
+                          </w:rPr>
+                        </w:pPr>
+                        <w:r>
+                          <w:rPr>
+                            <w:rFonts w:ascii="Arial" w:hAnsi="Arial" w:cs="Arial"/>
+                            <w:color w:val="333333"/>
+                            <w:sz w:val="19"/>
+                            <w:szCs w:val="19"/>
+                            <w:shd w:val="clear" w:color="auto" w:fill="FFFFFF"/>
+                          </w:rPr>
+                          <w:t xml:space="preserve"/>
+                        </w:r>
+                        <w:r>
+                          <w:rPr>
+                            <w:rFonts w:ascii="Arial" w:hAnsi="Arial" w:cs="Arial"/>
+                            <w:color w:val="333333"/>
+                            <w:sz w:val="19"/>
+                            <w:szCs w:val="19"/>
+                            <w:shd w:val="clear" w:color="auto" w:fill="FFFFFF"/>
+                          </w:rPr>
+                          <w:t xml:space="preserve">0.00</w:t>
+                        </w:r>
+                        <w:proofErr w:type="spellStart"/>
+                        <w:proofErr w:type="spellEnd"/>
+                        <w:r>
+                          <w:rPr>
+                            <w:rFonts w:ascii="Arial" w:hAnsi="Arial" w:cs="Arial"/>
+                            <w:color w:val="333333"/>
+                            <w:sz w:val="19"/>
+                            <w:szCs w:val="19"/>
+                            <w:shd w:val="clear" w:color="auto" w:fill="FFFFFF"/>
+                          </w:rPr>
+                          <w:br/>
+                        </w:r>
+                        <w:r>
+                          <w:rPr>
+                            <w:rFonts w:ascii="Arial" w:hAnsi="Arial" w:cs="Arial"/>
+                            <w:color w:val="333333"/>
+                            <w:sz w:val="19"/>
+                            <w:szCs w:val="19"/>
+                            <w:shd w:val="clear" w:color="auto" w:fill="FFFFFF"/>
+                          </w:rPr>
+                          <w:t xml:space="preserve"/>
+                        </w:r>
+                      </w:p>
+                    </w:tc>
+                  </w:tr>
+                  <w:tr>
+                    <w:trPr>
+                      <w:gridAfter w:val="1"/>
+                      <w:wAfter w:w="6" w:type="dxa"/>
+                      <w:cantSplit/>
+                    </w:trPr>
+                    <w:tc>
+                      <w:tcPr>
+                        <w:tcW w:w="693" w:type="dxa"/>
+                      </w:tcPr>
+                      <w:p>
+                        <w:pPr>
+                          <w:rPr>
+                            <w:rFonts w:ascii="Arial" w:hAnsi="Arial" w:cs="Arial"/>
+                            <w:color w:val="333333"/>
+                            <w:sz w:val="19"/>
+                            <w:szCs w:val="19"/>
+                            <w:shd w:val="clear" w:color="auto" w:fill="FFFFFF"/>
+                          </w:rPr>
+                        </w:pPr>
+                      </w:p>
+                    </w:tc>
+                    <w:tc>
+                      <w:tcPr>
+                        <w:tcW w:w="3306" w:type="dxa"/>
+                      </w:tcPr>
+                      <w:p>
+                        <w:pPr>
+                          <w:jc w:val="right"/>
+                          <w:rPr>
+                            <w:rFonts w:ascii="Arial" w:hAnsi="Arial" w:cs="Arial"/>
+                            <w:color w:val="333333"/>
+                            <w:sz w:val="19"/>
+                            <w:szCs w:val="19"/>
+                            <w:shd w:val="clear" w:color="auto" w:fill="FFFFFF"/>
+                          </w:rPr>
+                        </w:pPr>
                       </w:p>
                     </w:tc>
                     <w:tc>
@@ -1794,7 +3055,7 @@
                             <w:shd w:val="clear" w:color="auto" w:fill="FFFFFF"/>
                             <w:lang w:val="en-US"/>
                           </w:rPr>
-                          <w:t xml:space="preserve">1.15</w:t>
+                          <w:t xml:space="preserve">22.10</w:t>
                         </w:r>
                         <w:proofErr w:type="spellStart"/>
                         <w:proofErr w:type="spellEnd"/>
@@ -2190,7 +3451,7 @@
                             <w:shd w:val="clear" w:color="auto" w:fill="FFFFFF"/>
                             <w:lang w:val="en-US"/>
                           </w:rPr>
-                          <w:t xml:space="preserve">16.15</w:t>
+                          <w:t xml:space="preserve">309.35</w:t>
                         </w:r>
                         <w:proofErr w:type="spellStart"/>
                         <w:proofErr w:type="spellEnd"/>
@@ -2398,7 +3659,7 @@
                             <w:szCs w:val="19"/>
                             <w:shd w:val="clear" w:color="auto" w:fill="FFFFFF"/>
                           </w:rPr>
-                          <w:t xml:space="preserve">0.00</w:t>
+                          <w:t xml:space="preserve">400.00</w:t>
                         </w:r>
                         <w:proofErr w:type="spellStart"/>
                         <w:proofErr w:type="spellEnd"/>
@@ -2479,9 +3740,9 @@
                               <w:szCs w:val="19"/>
                               <w:shd w:val="clear" w:color="auto" w:fill="FFFFFF"/>
                             </w:rPr>
-                            <w:id w:val="710769723"/>
+                            <w:id w:val="1068222234"/>
                             <w:placeholder>
-                              <w:docPart w:val="82BD9589C4A84B0689D26513539614D3"/>
+                              <w:docPart w:val="BF6E8397FB3A4F01AE349B49A997F71C"/>
                             </w:placeholder>
                             <w:comboBox>
                               <w:listItem w:value="Wählen Sie ein Element aus."/>
@@ -2536,6 +3797,118 @@
                 </w:p>
               </w:tc>
             </w:tr>
+          </w:tbl>
+          <w:p>
+            <w:pPr>
+              <w:rPr>
+                <w:rFonts w:ascii="Arial" w:hAnsi="Arial" w:cs="Arial"/>
+                <w:sz w:val="10"/>
+                <w:szCs w:val="10"/>
+              </w:rPr>
+            </w:pPr>
+          </w:p>
+        </w:tc>
+      </w:tr>
+      <w:tr>
+        <w:tc>
+          <w:tcPr>
+            <w:tcW w:w="9066" w:type="dxa"/>
+            <w:gridSpan w:val="2"/>
+          </w:tcPr>
+          <w:p>
+            <w:pPr>
+              <w:rPr>
+                <w:rFonts w:ascii="Arial" w:hAnsi="Arial" w:cs="Arial"/>
+                <w:b/>
+                <w:bCs/>
+                <w:color w:val="333333"/>
+                <w:sz w:val="6"/>
+                <w:szCs w:val="6"/>
+              </w:rPr>
+            </w:pPr>
+          </w:p>
+          <w:p>
+            <w:pPr>
+              <w:rPr>
+                <w:rFonts w:ascii="Arial" w:hAnsi="Arial" w:cs="Arial"/>
+                <w:sz w:val="6"/>
+                <w:szCs w:val="6"/>
+              </w:rPr>
+            </w:pPr>
+          </w:p>
+          <w:tbl>
+            <w:tblPr>
+              <w:tblStyle w:val="Tabellenraster"/>
+              <w:tblW w:w="0" w:type="auto"/>
+              <w:tblBorders>
+                <w:top w:val="none" w:color="auto" w:sz="0" w:space="0"/>
+                <w:left w:val="none" w:color="auto" w:sz="0" w:space="0"/>
+                <w:bottom w:val="none" w:color="auto" w:sz="0" w:space="0"/>
+                <w:right w:val="none" w:color="auto" w:sz="0" w:space="0"/>
+                <w:insideH w:val="none" w:color="auto" w:sz="0" w:space="0"/>
+                <w:insideV w:val="none" w:color="auto" w:sz="0" w:space="0"/>
+              </w:tblBorders>
+              <w:tblLook w:firstRow="1" w:lastRow="0" w:firstColumn="1" w:lastColumn="0" w:noHBand="0" w:noVBand="1" w:val="04A0"/>
+            </w:tblPr>
+            <w:tblGrid>
+              <w:gridCol w:w="8850"/>
+            </w:tblGrid>
+          </w:tbl>
+          <w:p>
+            <w:pPr>
+              <w:rPr>
+                <w:rFonts w:ascii="Arial" w:hAnsi="Arial" w:cs="Arial"/>
+                <w:sz w:val="10"/>
+                <w:szCs w:val="10"/>
+              </w:rPr>
+            </w:pPr>
+          </w:p>
+        </w:tc>
+      </w:tr>
+      <w:tr>
+        <w:tc>
+          <w:tcPr>
+            <w:tcW w:w="9066" w:type="dxa"/>
+            <w:gridSpan w:val="2"/>
+          </w:tcPr>
+          <w:p>
+            <w:pPr>
+              <w:rPr>
+                <w:rFonts w:ascii="Arial" w:hAnsi="Arial" w:cs="Arial"/>
+                <w:b/>
+                <w:bCs/>
+                <w:color w:val="333333"/>
+                <w:sz w:val="6"/>
+                <w:szCs w:val="6"/>
+              </w:rPr>
+            </w:pPr>
+          </w:p>
+          <w:p>
+            <w:pPr>
+              <w:rPr>
+                <w:rFonts w:ascii="Arial" w:hAnsi="Arial" w:cs="Arial"/>
+                <w:sz w:val="6"/>
+                <w:szCs w:val="6"/>
+              </w:rPr>
+            </w:pPr>
+          </w:p>
+          <w:tbl>
+            <w:tblPr>
+              <w:tblStyle w:val="Tabellenraster"/>
+              <w:tblW w:w="0" w:type="auto"/>
+              <w:tblBorders>
+                <w:top w:val="none" w:color="auto" w:sz="0" w:space="0"/>
+                <w:left w:val="none" w:color="auto" w:sz="0" w:space="0"/>
+                <w:bottom w:val="none" w:color="auto" w:sz="0" w:space="0"/>
+                <w:right w:val="none" w:color="auto" w:sz="0" w:space="0"/>
+                <w:insideH w:val="none" w:color="auto" w:sz="0" w:space="0"/>
+                <w:insideV w:val="none" w:color="auto" w:sz="0" w:space="0"/>
+              </w:tblBorders>
+              <w:tblLook w:firstRow="1" w:lastRow="0" w:firstColumn="1" w:lastColumn="0" w:noHBand="0" w:noVBand="1" w:val="04A0"/>
+            </w:tblPr>
+            <w:tblGrid>
+              <w:gridCol w:w="8850"/>
+            </w:tblGrid>
           </w:tbl>
           <w:p>
             <w:pPr>
@@ -2657,7 +4030,7 @@
                       <w:szCs w:val="19"/>
                       <w:shd w:val="clear" w:color="auto" w:fill="FFFFFF"/>
                     </w:rPr>
-                    <w:t xml:space="preserve">16.15</w:t>
+                    <w:t xml:space="preserve">309.35</w:t>
                   </w:r>
                   <w:proofErr w:type="spellStart"/>
                   <w:proofErr w:type="spellEnd"/>
@@ -2732,7 +4105,64 @@
                   <w:gridSpan w:val="2"/>
                 </w:tcPr>
                 <w:p>
-                  <w:r/>
+                  <w:pPr>
+                    <w:rPr>
+                      <w:rFonts w:ascii="Arial" w:hAnsi="Arial" w:cs="Arial"/>
+                      <w:b/>
+                      <w:bCs/>
+                      <w:color w:val="333333"/>
+                      <w:sz w:val="19"/>
+                      <w:szCs w:val="19"/>
+                      <w:shd w:val="clear" w:color="auto" w:fill="FFFFFF"/>
+                    </w:rPr>
+                  </w:pPr>
+                  <w:r>
+                    <w:rPr>
+                      <w:rFonts w:ascii="Arial" w:hAnsi="Arial" w:cs="Arial"/>
+                      <w:b/>
+                      <w:bCs/>
+                      <w:color w:val="333333"/>
+                      <w:sz w:val="19"/>
+                      <w:szCs w:val="19"/>
+                      <w:shd w:val="clear" w:color="auto" w:fill="FFFFFF"/>
+                    </w:rPr>
+                    <w:t>Bemerkungen:</w:t>
+                  </w:r>
+                </w:p>
+                <w:p>
+                  <w:pPr>
+                    <w:rPr>
+                      <w:rFonts w:ascii="Arial" w:hAnsi="Arial" w:cs="Arial"/>
+                      <w:sz w:val="19"/>
+                      <w:szCs w:val="19"/>
+                    </w:rPr>
+                  </w:pPr>
+                  <w:r>
+                    <w:rPr>
+                      <w:rFonts w:ascii="Arial" w:hAnsi="Arial" w:cs="Arial"/>
+                      <w:sz w:val="19"/>
+                      <w:szCs w:val="19"/>
+                    </w:rPr>
+                    <w:t xml:space="preserve"/>
+                  </w:r>
+                  <w:r>
+                    <w:rPr>
+                      <w:rFonts w:ascii="Arial" w:hAnsi="Arial" w:cs="Arial"/>
+                      <w:sz w:val="19"/>
+                      <w:szCs w:val="19"/>
+                    </w:rPr>
+                    <w:t xml:space="preserve"/>
+                  </w:r>
+                  <w:proofErr w:type="spellStart"/>
+                  <w:proofErr w:type="spellEnd"/>
+                  <w:r>
+                    <w:rPr>
+                      <w:rFonts w:ascii="Arial" w:hAnsi="Arial" w:cs="Arial"/>
+                      <w:sz w:val="19"/>
+                      <w:szCs w:val="19"/>
+                    </w:rPr>
+                    <w:t xml:space="preserve"/>
+                  </w:r>
                 </w:p>
               </w:tc>
             </w:tr>
@@ -5147,7 +6577,7 @@
                 <w:sz w:val="19"/>
                 <w:szCs w:val="19"/>
               </w:rPr>
-              <w:t xml:space="preserve">03.10.2023</w:t>
+              <w:t xml:space="preserve">08.10.2023</w:t>
             </w:r>
             <w:proofErr w:type="spellStart"/>
             <w:proofErr w:type="spellEnd"/>

</xml_diff>